<commit_message>
model1.making board. DAO DTO
</commit_message>
<xml_diff>
--- a/Servlet.docx
+++ b/Servlet.docx
@@ -1852,29 +1852,48 @@
     </w:p>
     <w:p/>
     <w:p>
+      <w:r>
+        <w:rPr>
+          <w:rFonts w:hint="eastAsia"/>
+        </w:rPr>
+        <w:t>저번 작성했던 예제 쿼리문을 db</w:t>
+      </w:r>
+      <w:r>
+        <w:t xml:space="preserve"> </w:t>
+      </w:r>
+      <w:r>
+        <w:rPr>
+          <w:rFonts w:hint="eastAsia"/>
+        </w:rPr>
+        <w:t>연결해서 테이블로 출력</w:t>
+      </w:r>
+    </w:p>
+    <w:p/>
+    <w:p>
+      <w:r>
+        <w:rPr>
+          <w:rFonts w:hint="eastAsia"/>
+        </w:rPr>
+        <w:t>세션</w:t>
+      </w:r>
+      <w:r>
+        <w:rPr>
+          <w:rFonts w:hint="eastAsia"/>
+        </w:rPr>
+        <w:t xml:space="preserve"> - </w:t>
+      </w:r>
+    </w:p>
+    <w:p/>
+    <w:p>
       <w:pPr>
         <w:rPr>
           <w:rFonts w:hint="eastAsia"/>
         </w:rPr>
       </w:pPr>
-      <w:r>
-        <w:rPr>
-          <w:rFonts w:hint="eastAsia"/>
-        </w:rPr>
-        <w:t>저번 작성했던 예제 쿼리문을 db</w:t>
-      </w:r>
-      <w:r>
-        <w:t xml:space="preserve"> </w:t>
-      </w:r>
-      <w:r>
-        <w:rPr>
-          <w:rFonts w:hint="eastAsia"/>
-        </w:rPr>
-        <w:t>연결해서 테이블로 출력</w:t>
-      </w:r>
       <w:bookmarkStart w:id="0" w:name="_GoBack"/>
       <w:bookmarkEnd w:id="0"/>
     </w:p>
+    <w:p/>
     <w:sectPr>
       <w:pgSz w:w="11906" w:h="16838"/>
       <w:pgMar w:top="1701" w:right="1440" w:bottom="1440" w:left="1440" w:header="851" w:footer="992" w:gutter="0"/>

</xml_diff>